<commit_message>
Estabilizacion de codigo y pom.xml
</commit_message>
<xml_diff>
--- a/Challenger202entregal.docx
+++ b/Challenger202entregal.docx
@@ -8,23 +8,60 @@
           <w:b/>
           <w:bCs/>
         </w:rPr>
-        <w:t>Challenge back:</w:t>
+        <w:t>--</w:t>
+      </w:r>
+      <w:proofErr w:type="spellStart"/>
+      <w:r>
+        <w:rPr>
+          <w:b/>
+          <w:bCs/>
+        </w:rPr>
+        <w:t>Challenge</w:t>
+      </w:r>
+      <w:proofErr w:type="spellEnd"/>
+      <w:r>
+        <w:rPr>
+          <w:b/>
+          <w:bCs/>
+        </w:rPr>
+        <w:t> back:</w:t>
       </w:r>
     </w:p>
     <w:p>
       <w:r>
-        <w:t>el challenge que se trata de generar los siguientes 3 endpoints:</w:t>
+        <w:t>el </w:t>
+      </w:r>
+      <w:proofErr w:type="spellStart"/>
+      <w:r>
+        <w:t>challenge</w:t>
+      </w:r>
+      <w:proofErr w:type="spellEnd"/>
+      <w:r>
+        <w:t xml:space="preserve"> que se trata de generar los siguientes 3 </w:t>
+      </w:r>
+      <w:proofErr w:type="spellStart"/>
+      <w:r>
+        <w:t>endpoints</w:t>
+      </w:r>
+      <w:proofErr w:type="spellEnd"/>
+      <w:r>
+        <w:t>:</w:t>
       </w:r>
     </w:p>
     <w:p>
       <w:r>
         <w:t xml:space="preserve">- </w:t>
       </w:r>
+      <w:proofErr w:type="gramStart"/>
       <w:r>
         <w:t>1.</w:t>
       </w:r>
       <w:r>
-        <w:t>Uno que traiga las empresas que hicieron transferencias el último mes</w:t>
+        <w:t>Uno</w:t>
+      </w:r>
+      <w:proofErr w:type="gramEnd"/>
+      <w:r>
+        <w:t xml:space="preserve"> que traiga las empresas que hicieron transferencias el último mes</w:t>
       </w:r>
       <w:r>
         <w:t xml:space="preserve"> </w:t>
@@ -50,6 +87,7 @@
         </w:rPr>
         <w:t>-</w:t>
       </w:r>
+      <w:proofErr w:type="gramStart"/>
       <w:r>
         <w:rPr>
           <w:highlight w:val="lightGray"/>
@@ -60,7 +98,14 @@
         <w:rPr>
           <w:highlight w:val="lightGray"/>
         </w:rPr>
-        <w:t xml:space="preserve"> El último que haga la adhesión de una empresa.</w:t>
+        <w:t xml:space="preserve"> El</w:t>
+      </w:r>
+      <w:proofErr w:type="gramEnd"/>
+      <w:r>
+        <w:rPr>
+          <w:highlight w:val="lightGray"/>
+        </w:rPr>
+        <w:t xml:space="preserve"> último que haga la adhesión de una empresa.</w:t>
       </w:r>
     </w:p>
     <w:p>
@@ -124,14 +169,32 @@
           <w:b/>
           <w:bCs/>
         </w:rPr>
-        <w:t>Datos de la transferencia: Importe, Id Empresa, Cuenta Débito, Cuenta Crédito</w:t>
-      </w:r>
-      <w:r>
-        <w:rPr>
-          <w:b/>
-          <w:bCs/>
-        </w:rPr>
-        <w:t>,fecha Transferencia</w:t>
+        <w:t xml:space="preserve">Datos de la transferencia: Importe, Id Empresa, Cuenta Débito, Cuenta </w:t>
+      </w:r>
+      <w:proofErr w:type="spellStart"/>
+      <w:proofErr w:type="gramStart"/>
+      <w:r>
+        <w:rPr>
+          <w:b/>
+          <w:bCs/>
+        </w:rPr>
+        <w:t>Crédito</w:t>
+      </w:r>
+      <w:r>
+        <w:rPr>
+          <w:b/>
+          <w:bCs/>
+        </w:rPr>
+        <w:t>,fecha</w:t>
+      </w:r>
+      <w:proofErr w:type="spellEnd"/>
+      <w:proofErr w:type="gramEnd"/>
+      <w:r>
+        <w:rPr>
+          <w:b/>
+          <w:bCs/>
+        </w:rPr>
+        <w:t xml:space="preserve"> Transferencia</w:t>
       </w:r>
     </w:p>
     <w:p>
@@ -162,6 +225,7 @@
         </w:rPr>
         <w:t xml:space="preserve">s de </w:t>
       </w:r>
+      <w:proofErr w:type="spellStart"/>
       <w:r>
         <w:rPr>
           <w:b/>
@@ -181,14 +245,31 @@
           <w:b/>
           <w:bCs/>
         </w:rPr>
-        <w:t xml:space="preserve">rasaccionDetalle </w:t>
-      </w:r>
-      <w:r>
-        <w:rPr>
-          <w:b/>
-          <w:bCs/>
-        </w:rPr>
-        <w:t>CUIT, Razón Social, Fecha Adhesión</w:t>
+        <w:t>rasaccionDetalle</w:t>
+      </w:r>
+      <w:proofErr w:type="spellEnd"/>
+      <w:r>
+        <w:rPr>
+          <w:b/>
+          <w:bCs/>
+        </w:rPr>
+        <w:t xml:space="preserve"> </w:t>
+      </w:r>
+      <w:r>
+        <w:rPr>
+          <w:b/>
+          <w:bCs/>
+        </w:rPr>
+        <w:t xml:space="preserve">CUIT, Razón Social, Fecha </w:t>
+      </w:r>
+      <w:proofErr w:type="spellStart"/>
+      <w:proofErr w:type="gramStart"/>
+      <w:r>
+        <w:rPr>
+          <w:b/>
+          <w:bCs/>
+        </w:rPr>
+        <w:t>Adhesión</w:t>
       </w:r>
       <w:r>
         <w:rPr>
@@ -202,7 +283,16 @@
           <w:b/>
           <w:bCs/>
         </w:rPr>
-        <w:t>Importe, Id Empresa, Cuenta Débito, Cuenta Crédito</w:t>
+        <w:t>Importe</w:t>
+      </w:r>
+      <w:proofErr w:type="spellEnd"/>
+      <w:proofErr w:type="gramEnd"/>
+      <w:r>
+        <w:rPr>
+          <w:b/>
+          <w:bCs/>
+        </w:rPr>
+        <w:t>, Id Empresa, Cuenta Débito, Cuenta Crédito</w:t>
       </w:r>
       <w:r>
         <w:rPr>
@@ -221,6 +311,7 @@
         </w:rPr>
         <w:t xml:space="preserve"> </w:t>
       </w:r>
+      <w:proofErr w:type="spellStart"/>
       <w:r>
         <w:rPr>
           <w:b/>
@@ -228,6 +319,7 @@
         </w:rPr>
         <w:t>fechaTransaccion</w:t>
       </w:r>
+      <w:proofErr w:type="spellEnd"/>
     </w:p>
     <w:p>
       <w:pPr>
@@ -252,7 +344,15 @@
         <w:ind w:firstLine="708"/>
       </w:pPr>
       <w:r>
-        <w:t>Las dudas en el desarrollo asumirlas y ponerlas en un archivo de aclaracion. </w:t>
+        <w:t xml:space="preserve">Las dudas en el desarrollo asumirlas y ponerlas en un archivo de </w:t>
+      </w:r>
+      <w:proofErr w:type="spellStart"/>
+      <w:r>
+        <w:t>aclaracion</w:t>
+      </w:r>
+      <w:proofErr w:type="spellEnd"/>
+      <w:r>
+        <w:t>. </w:t>
       </w:r>
     </w:p>
     <w:p>
@@ -261,6 +361,7 @@
           <w:bottom w:val="single" w:sz="6" w:space="1" w:color="auto"/>
         </w:pBdr>
       </w:pPr>
+      <w:proofErr w:type="spellStart"/>
       <w:r>
         <w:rPr>
           <w:b/>
@@ -268,6 +369,7 @@
         </w:rPr>
         <w:t>Aclarcaiones</w:t>
       </w:r>
+      <w:proofErr w:type="spellEnd"/>
       <w:r>
         <w:t>:</w:t>
       </w:r>
@@ -278,12 +380,21 @@
           <w:bottom w:val="single" w:sz="6" w:space="1" w:color="auto"/>
         </w:pBdr>
       </w:pPr>
-      <w:r>
-        <w:rPr>
-          <w:b/>
-          <w:bCs/>
-        </w:rPr>
-        <w:t xml:space="preserve">Agrege al modelo </w:t>
+      <w:proofErr w:type="spellStart"/>
+      <w:r>
+        <w:rPr>
+          <w:b/>
+          <w:bCs/>
+        </w:rPr>
+        <w:t>Agrege</w:t>
+      </w:r>
+      <w:proofErr w:type="spellEnd"/>
+      <w:r>
+        <w:rPr>
+          <w:b/>
+          <w:bCs/>
+        </w:rPr>
+        <w:t xml:space="preserve"> al modelo </w:t>
       </w:r>
       <w:r>
         <w:rPr>
@@ -292,6 +403,8 @@
         </w:rPr>
         <w:t xml:space="preserve">una clase </w:t>
       </w:r>
+      <w:proofErr w:type="spellStart"/>
+      <w:proofErr w:type="gramStart"/>
       <w:r>
         <w:rPr>
           <w:b/>
@@ -299,8 +412,13 @@
         </w:rPr>
         <w:t>ApiTransaccionDetalle</w:t>
       </w:r>
-      <w:r>
-        <w:t xml:space="preserve"> , con el fin de </w:t>
+      <w:proofErr w:type="spellEnd"/>
+      <w:r>
+        <w:t xml:space="preserve"> ,</w:t>
+      </w:r>
+      <w:proofErr w:type="gramEnd"/>
+      <w:r>
+        <w:t xml:space="preserve"> con el fin de </w:t>
       </w:r>
       <w:r>
         <w:t>tener los dato de La empresa adherida</w:t>
@@ -314,6 +432,7 @@
       <w:r>
         <w:t xml:space="preserve"> en una misma tabla </w:t>
       </w:r>
+      <w:proofErr w:type="spellStart"/>
       <w:r>
         <w:rPr>
           <w:b/>
@@ -321,38 +440,92 @@
         </w:rPr>
         <w:t>ApiTransaccionDetalle</w:t>
       </w:r>
-      <w:r>
-        <w:t xml:space="preserve"> </w:t>
-      </w:r>
-      <w:r>
-        <w:t xml:space="preserve"> y así mejorar los tiempo de respesta de las consulta al re</w:t>
-      </w:r>
-      <w:r>
-        <w:t>alizar un select a la misma</w:t>
+      <w:proofErr w:type="spellEnd"/>
+      <w:r>
+        <w:t xml:space="preserve"> </w:t>
+      </w:r>
+      <w:r>
+        <w:t xml:space="preserve"> y así mejorar los tiempo de </w:t>
+      </w:r>
+      <w:proofErr w:type="spellStart"/>
+      <w:r>
+        <w:t>respesta</w:t>
+      </w:r>
+      <w:proofErr w:type="spellEnd"/>
+      <w:r>
+        <w:t xml:space="preserve"> de las consulta al re</w:t>
+      </w:r>
+      <w:r>
+        <w:t xml:space="preserve">alizar un </w:t>
+      </w:r>
+      <w:proofErr w:type="spellStart"/>
+      <w:r>
+        <w:t>select</w:t>
+      </w:r>
+      <w:proofErr w:type="spellEnd"/>
+      <w:r>
+        <w:t xml:space="preserve"> a la </w:t>
+      </w:r>
+      <w:proofErr w:type="spellStart"/>
+      <w:r>
+        <w:t>misma</w:t>
       </w:r>
       <w:r>
         <w:t>.</w:t>
       </w:r>
       <w:r>
-        <w:t xml:space="preserve">Esta tabla </w:t>
+        <w:t>Esta</w:t>
+      </w:r>
+      <w:proofErr w:type="spellEnd"/>
+      <w:r>
+        <w:t xml:space="preserve"> tabla </w:t>
       </w:r>
       <w:r>
         <w:t>que expone la información detalladas</w:t>
       </w:r>
       <w:r>
-        <w:t xml:space="preserve"> de las transferecias de las empresa , </w:t>
+        <w:t xml:space="preserve"> de las </w:t>
+      </w:r>
+      <w:proofErr w:type="spellStart"/>
+      <w:r>
+        <w:t>transferecias</w:t>
+      </w:r>
+      <w:proofErr w:type="spellEnd"/>
+      <w:r>
+        <w:t xml:space="preserve"> de las empresa , </w:t>
       </w:r>
       <w:r>
         <w:t>se</w:t>
       </w:r>
       <w:r>
-        <w:t xml:space="preserve"> carga</w:t>
+        <w:t xml:space="preserve"> </w:t>
+      </w:r>
+      <w:proofErr w:type="spellStart"/>
+      <w:r>
+        <w:t>carga</w:t>
       </w:r>
       <w:r>
         <w:t>ria</w:t>
       </w:r>
-      <w:r>
-        <w:t xml:space="preserve"> con un storeprocedure /dtsx </w:t>
+      <w:proofErr w:type="spellEnd"/>
+      <w:r>
+        <w:t xml:space="preserve"> con un </w:t>
+      </w:r>
+      <w:proofErr w:type="spellStart"/>
+      <w:r>
+        <w:t>storeprocedure</w:t>
+      </w:r>
+      <w:proofErr w:type="spellEnd"/>
+      <w:r>
+        <w:t xml:space="preserve"> /</w:t>
+      </w:r>
+      <w:proofErr w:type="spellStart"/>
+      <w:r>
+        <w:t>dtsx</w:t>
+      </w:r>
+      <w:proofErr w:type="spellEnd"/>
+      <w:r>
+        <w:t xml:space="preserve"> </w:t>
       </w:r>
       <w:r>
         <w:t xml:space="preserve"> </w:t>
@@ -375,6 +548,7 @@
         </w:rPr>
         <w:t xml:space="preserve">Campos de </w:t>
       </w:r>
+      <w:proofErr w:type="spellStart"/>
       <w:r>
         <w:rPr>
           <w:b/>
@@ -382,14 +556,33 @@
           <w:sz w:val="28"/>
           <w:szCs w:val="28"/>
         </w:rPr>
-        <w:t xml:space="preserve">apitrasaccionDetalle </w:t>
-      </w:r>
-      <w:r>
-        <w:rPr>
-          <w:b/>
-          <w:bCs/>
-        </w:rPr>
-        <w:t>CUIT, Razón Social, Fecha Adhesión</w:t>
+        <w:t>apitrasaccionDetalle</w:t>
+      </w:r>
+      <w:proofErr w:type="spellEnd"/>
+      <w:r>
+        <w:rPr>
+          <w:b/>
+          <w:bCs/>
+          <w:sz w:val="28"/>
+          <w:szCs w:val="28"/>
+        </w:rPr>
+        <w:t xml:space="preserve"> </w:t>
+      </w:r>
+      <w:r>
+        <w:rPr>
+          <w:b/>
+          <w:bCs/>
+        </w:rPr>
+        <w:t xml:space="preserve">CUIT, Razón Social, Fecha </w:t>
+      </w:r>
+      <w:proofErr w:type="spellStart"/>
+      <w:proofErr w:type="gramStart"/>
+      <w:r>
+        <w:rPr>
+          <w:b/>
+          <w:bCs/>
+        </w:rPr>
+        <w:t>Adhesión</w:t>
       </w:r>
       <w:r>
         <w:rPr>
@@ -403,7 +596,16 @@
           <w:b/>
           <w:bCs/>
         </w:rPr>
-        <w:t>Importe, Id Empresa, Cuenta Débito, Cuenta Crédito</w:t>
+        <w:t>Importe</w:t>
+      </w:r>
+      <w:proofErr w:type="spellEnd"/>
+      <w:proofErr w:type="gramEnd"/>
+      <w:r>
+        <w:rPr>
+          <w:b/>
+          <w:bCs/>
+        </w:rPr>
+        <w:t>, Id Empresa, Cuenta Débito, Cuenta Crédito</w:t>
       </w:r>
       <w:r>
         <w:rPr>
@@ -422,6 +624,7 @@
         </w:rPr>
         <w:t xml:space="preserve"> </w:t>
       </w:r>
+      <w:proofErr w:type="spellStart"/>
       <w:r>
         <w:rPr>
           <w:b/>
@@ -429,6 +632,7 @@
         </w:rPr>
         <w:t>fechaTransaccion</w:t>
       </w:r>
+      <w:proofErr w:type="spellEnd"/>
       <w:r>
         <w:rPr>
           <w:b/>
@@ -468,8 +672,35 @@
           <w:b/>
           <w:bCs/>
         </w:rPr>
-        <w:t>Los tests  junit</w:t>
-      </w:r>
+        <w:t xml:space="preserve">Los </w:t>
+      </w:r>
+      <w:proofErr w:type="spellStart"/>
+      <w:proofErr w:type="gramStart"/>
+      <w:r>
+        <w:rPr>
+          <w:b/>
+          <w:bCs/>
+        </w:rPr>
+        <w:t>tests</w:t>
+      </w:r>
+      <w:proofErr w:type="spellEnd"/>
+      <w:r>
+        <w:rPr>
+          <w:b/>
+          <w:bCs/>
+        </w:rPr>
+        <w:t xml:space="preserve">  </w:t>
+      </w:r>
+      <w:proofErr w:type="spellStart"/>
+      <w:r>
+        <w:rPr>
+          <w:b/>
+          <w:bCs/>
+        </w:rPr>
+        <w:t>junit</w:t>
+      </w:r>
+      <w:proofErr w:type="spellEnd"/>
+      <w:proofErr w:type="gramEnd"/>
       <w:r>
         <w:t xml:space="preserve"> los implemente sobr</w:t>
       </w:r>
@@ -484,7 +715,15 @@
         <w:t>controles</w:t>
       </w:r>
       <w:r>
-        <w:t xml:space="preserve"> , el obejitvo fue realizar pruebas de integración</w:t>
+        <w:t xml:space="preserve"> , el </w:t>
+      </w:r>
+      <w:proofErr w:type="spellStart"/>
+      <w:r>
+        <w:t>obejitvo</w:t>
+      </w:r>
+      <w:proofErr w:type="spellEnd"/>
+      <w:r>
+        <w:t xml:space="preserve"> fue realizar pruebas de integración</w:t>
       </w:r>
     </w:p>
     <w:p>
@@ -504,8 +743,42 @@
     </w:p>
     <w:p>
       <w:r>
-        <w:t xml:space="preserve">          La separe en dos packetes a nivel de los DTOs  y del MODELO. (No necesariamente son iguales los dtos y las entidades del modelos</w:t>
-      </w:r>
+        <w:t xml:space="preserve">          La separe en dos </w:t>
+      </w:r>
+      <w:proofErr w:type="spellStart"/>
+      <w:r>
+        <w:t>packetes</w:t>
+      </w:r>
+      <w:proofErr w:type="spellEnd"/>
+      <w:r>
+        <w:t xml:space="preserve"> a nivel de los </w:t>
+      </w:r>
+      <w:proofErr w:type="spellStart"/>
+      <w:proofErr w:type="gramStart"/>
+      <w:r>
+        <w:t>DTOs</w:t>
+      </w:r>
+      <w:proofErr w:type="spellEnd"/>
+      <w:r>
+        <w:t xml:space="preserve">  y</w:t>
+      </w:r>
+      <w:proofErr w:type="gramEnd"/>
+      <w:r>
+        <w:t xml:space="preserve"> del MODELO. (No necesariamente son iguales los </w:t>
+      </w:r>
+      <w:proofErr w:type="spellStart"/>
+      <w:r>
+        <w:t>dtos</w:t>
+      </w:r>
+      <w:proofErr w:type="spellEnd"/>
+      <w:r>
+        <w:t xml:space="preserve"> y las entidades </w:t>
+      </w:r>
+      <w:proofErr w:type="gramStart"/>
+      <w:r>
+        <w:t>del modelos</w:t>
+      </w:r>
+      <w:proofErr w:type="gramEnd"/>
       <w:r>
         <w:t>)</w:t>
       </w:r>
@@ -539,11 +812,91 @@
         <w:ind w:firstLine="708"/>
       </w:pPr>
       <w:r>
-        <w:t xml:space="preserve">Falto implementar los test de dependencia; para ver si existe depencia circular , jars deprecados.El objetivo es que las capas no esten acopladas con Archunit ; para estar alineado, </w:t>
+        <w:t xml:space="preserve">Falto implementar los test de dependencia; para ver si existe </w:t>
+      </w:r>
+      <w:proofErr w:type="spellStart"/>
+      <w:r>
+        <w:t>depencia</w:t>
+      </w:r>
+      <w:proofErr w:type="spellEnd"/>
+      <w:r>
+        <w:t xml:space="preserve"> </w:t>
+      </w:r>
+      <w:proofErr w:type="gramStart"/>
+      <w:r>
+        <w:t>circular ,</w:t>
+      </w:r>
+      <w:proofErr w:type="gramEnd"/>
+      <w:r>
+        <w:t xml:space="preserve"> </w:t>
+      </w:r>
+      <w:proofErr w:type="spellStart"/>
+      <w:r>
+        <w:t>jars</w:t>
+      </w:r>
+      <w:proofErr w:type="spellEnd"/>
+      <w:r>
+        <w:t xml:space="preserve"> </w:t>
+      </w:r>
+      <w:proofErr w:type="spellStart"/>
+      <w:r>
+        <w:t>deprecados.El</w:t>
+      </w:r>
+      <w:proofErr w:type="spellEnd"/>
+      <w:r>
+        <w:t xml:space="preserve"> objetivo es que las capas no </w:t>
+      </w:r>
+      <w:proofErr w:type="spellStart"/>
+      <w:r>
+        <w:t>esten</w:t>
+      </w:r>
+      <w:proofErr w:type="spellEnd"/>
+      <w:r>
+        <w:t xml:space="preserve"> acopladas con </w:t>
+      </w:r>
+      <w:proofErr w:type="spellStart"/>
+      <w:r>
+        <w:t>Archunit</w:t>
+      </w:r>
+      <w:proofErr w:type="spellEnd"/>
+      <w:r>
+        <w:t xml:space="preserve"> ; para estar alineado, </w:t>
       </w:r>
       <w:r>
         <w:lastRenderedPageBreak/>
-        <w:t>con  los criterios de arquitectura limpia.Como complemento al junit ,se le puede agregar un test simple d carga utilizando rest assured.</w:t>
+        <w:t xml:space="preserve">con  los criterios de arquitectura </w:t>
+      </w:r>
+      <w:proofErr w:type="spellStart"/>
+      <w:r>
+        <w:t>limpia.Como</w:t>
+      </w:r>
+      <w:proofErr w:type="spellEnd"/>
+      <w:r>
+        <w:t xml:space="preserve"> complemento al </w:t>
+      </w:r>
+      <w:proofErr w:type="spellStart"/>
+      <w:r>
+        <w:t>junit</w:t>
+      </w:r>
+      <w:proofErr w:type="spellEnd"/>
+      <w:r>
+        <w:t xml:space="preserve"> ,se le puede agregar un test simple d carga utilizando </w:t>
+      </w:r>
+      <w:proofErr w:type="spellStart"/>
+      <w:r>
+        <w:t>rest</w:t>
+      </w:r>
+      <w:proofErr w:type="spellEnd"/>
+      <w:r>
+        <w:t xml:space="preserve"> </w:t>
+      </w:r>
+      <w:proofErr w:type="spellStart"/>
+      <w:r>
+        <w:t>assured</w:t>
+      </w:r>
+      <w:proofErr w:type="spellEnd"/>
+      <w:r>
+        <w:t>.</w:t>
       </w:r>
     </w:p>
     <w:p>
@@ -588,8 +941,25 @@
           <w:b/>
           <w:bCs/>
         </w:rPr>
-        <w:t xml:space="preserve">implementado las consutas </w:t>
-      </w:r>
+        <w:t xml:space="preserve">implementado las </w:t>
+      </w:r>
+      <w:proofErr w:type="spellStart"/>
+      <w:r>
+        <w:rPr>
+          <w:b/>
+          <w:bCs/>
+        </w:rPr>
+        <w:t>consutas</w:t>
+      </w:r>
+      <w:proofErr w:type="spellEnd"/>
+      <w:r>
+        <w:rPr>
+          <w:b/>
+          <w:bCs/>
+        </w:rPr>
+        <w:t xml:space="preserve"> </w:t>
+      </w:r>
+      <w:proofErr w:type="gramStart"/>
       <w:r>
         <w:rPr>
           <w:b/>
@@ -604,6 +974,7 @@
         </w:rPr>
         <w:t xml:space="preserve">  @</w:t>
       </w:r>
+      <w:proofErr w:type="gramEnd"/>
       <w:r>
         <w:rPr>
           <w:b/>
@@ -644,7 +1015,71 @@
     </w:p>
     <w:p>
       <w:r>
-        <w:t>@Query(value = "SELECT DISTINCT e.* FROM Empresa e " + "JOIN ApiTransaccionDetalle t ON e.cuit = t.cuitEmpresa " + "WHERE t.fechaTransaccion &gt;= DATE_SUB(CURDATE(), INTERVAL 1 MONTH)", nativeQuery = true) List&lt;Empresa&gt; findEmpresasConTransferenciasUltimoMes();</w:t>
+        <w:t>@</w:t>
+      </w:r>
+      <w:proofErr w:type="gramStart"/>
+      <w:r>
+        <w:t>Query(</w:t>
+      </w:r>
+      <w:proofErr w:type="gramEnd"/>
+      <w:r>
+        <w:t xml:space="preserve">value = "SELECT DISTINCT e.* FROM Empresa e " + "JOIN </w:t>
+      </w:r>
+      <w:proofErr w:type="spellStart"/>
+      <w:r>
+        <w:t>ApiTransaccionDetalle</w:t>
+      </w:r>
+      <w:proofErr w:type="spellEnd"/>
+      <w:r>
+        <w:t xml:space="preserve"> t ON </w:t>
+      </w:r>
+      <w:proofErr w:type="spellStart"/>
+      <w:r>
+        <w:t>e.cuit</w:t>
+      </w:r>
+      <w:proofErr w:type="spellEnd"/>
+      <w:r>
+        <w:t xml:space="preserve"> = </w:t>
+      </w:r>
+      <w:proofErr w:type="spellStart"/>
+      <w:r>
+        <w:t>t.cuitEmpresa</w:t>
+      </w:r>
+      <w:proofErr w:type="spellEnd"/>
+      <w:r>
+        <w:t xml:space="preserve"> " + "WHERE </w:t>
+      </w:r>
+      <w:proofErr w:type="spellStart"/>
+      <w:r>
+        <w:t>t.fechaTransaccion</w:t>
+      </w:r>
+      <w:proofErr w:type="spellEnd"/>
+      <w:r>
+        <w:t xml:space="preserve"> &gt;= DATE_SUB(CURDATE(), INTERVAL 1 MONTH)", </w:t>
+      </w:r>
+      <w:proofErr w:type="spellStart"/>
+      <w:r>
+        <w:t>nativeQuery</w:t>
+      </w:r>
+      <w:proofErr w:type="spellEnd"/>
+      <w:r>
+        <w:t xml:space="preserve"> = true) </w:t>
+      </w:r>
+      <w:proofErr w:type="spellStart"/>
+      <w:r>
+        <w:t>List</w:t>
+      </w:r>
+      <w:proofErr w:type="spellEnd"/>
+      <w:r>
+        <w:t xml:space="preserve">&lt;Empresa&gt; </w:t>
+      </w:r>
+      <w:proofErr w:type="spellStart"/>
+      <w:r>
+        <w:t>findEmpresasConTransferenciasUltimoMes</w:t>
+      </w:r>
+      <w:proofErr w:type="spellEnd"/>
+      <w:r>
+        <w:t>();</w:t>
       </w:r>
     </w:p>
     <w:p/>
@@ -655,21 +1090,117 @@
     </w:p>
     <w:p>
       <w:r>
-        <w:t>@Query("SELECT e FROM Empresa e WHERE e.fechaAdhesion &gt;= :fechaInicioMesAnterior") List&lt;Empresa&gt; findEmpresasAdheridasUltimoMes(@Param("fechaInicioMesAnterior") LocalDate fechaInicioMesAnterior);</w:t>
+        <w:t>@</w:t>
+      </w:r>
+      <w:proofErr w:type="gramStart"/>
+      <w:r>
+        <w:t>Query(</w:t>
+      </w:r>
+      <w:proofErr w:type="gramEnd"/>
+      <w:r>
+        <w:t xml:space="preserve">"SELECT e FROM Empresa e WHERE </w:t>
+      </w:r>
+      <w:proofErr w:type="spellStart"/>
+      <w:r>
+        <w:t>e.fechaAdhesion</w:t>
+      </w:r>
+      <w:proofErr w:type="spellEnd"/>
+      <w:r>
+        <w:t xml:space="preserve"> &gt;= :</w:t>
+      </w:r>
+      <w:proofErr w:type="spellStart"/>
+      <w:r>
+        <w:t>fechaInicioMesAnterior</w:t>
+      </w:r>
+      <w:proofErr w:type="spellEnd"/>
+      <w:r>
+        <w:t xml:space="preserve">") </w:t>
+      </w:r>
+      <w:proofErr w:type="spellStart"/>
+      <w:r>
+        <w:t>List</w:t>
+      </w:r>
+      <w:proofErr w:type="spellEnd"/>
+      <w:r>
+        <w:t xml:space="preserve">&lt;Empresa&gt; </w:t>
+      </w:r>
+      <w:proofErr w:type="spellStart"/>
+      <w:r>
+        <w:t>findEmpresasAdheridasUltimoMes</w:t>
+      </w:r>
+      <w:proofErr w:type="spellEnd"/>
+      <w:r>
+        <w:t xml:space="preserve">(@Param("fechaInicioMesAnterior") </w:t>
+      </w:r>
+      <w:proofErr w:type="spellStart"/>
+      <w:r>
+        <w:t>LocalDate</w:t>
+      </w:r>
+      <w:proofErr w:type="spellEnd"/>
+      <w:r>
+        <w:t xml:space="preserve"> </w:t>
+      </w:r>
+      <w:proofErr w:type="spellStart"/>
+      <w:r>
+        <w:t>fechaInicioMesAnterior</w:t>
+      </w:r>
+      <w:proofErr w:type="spellEnd"/>
+      <w:r>
+        <w:t>);</w:t>
       </w:r>
     </w:p>
     <w:p/>
     <w:p>
       <w:r>
-        <w:t>//3 Metodao para adherir una empresa</w:t>
-      </w:r>
-      <w:r>
-        <w:br/>
-        <w:t>public Empresa adherirEmpresa(Empresa empresa) {</w:t>
-      </w:r>
-      <w:r>
-        <w:br/>
-        <w:t xml:space="preserve">    empresa.setFechaAdhesion(LocalDate.</w:t>
+        <w:t xml:space="preserve">//3 </w:t>
+      </w:r>
+      <w:proofErr w:type="spellStart"/>
+      <w:r>
+        <w:t>Metodao</w:t>
+      </w:r>
+      <w:proofErr w:type="spellEnd"/>
+      <w:r>
+        <w:t xml:space="preserve"> para adherir una empresa</w:t>
+      </w:r>
+      <w:r>
+        <w:br/>
+      </w:r>
+      <w:proofErr w:type="spellStart"/>
+      <w:r>
+        <w:t>public</w:t>
+      </w:r>
+      <w:proofErr w:type="spellEnd"/>
+      <w:r>
+        <w:t xml:space="preserve"> Empresa </w:t>
+      </w:r>
+      <w:proofErr w:type="spellStart"/>
+      <w:proofErr w:type="gramStart"/>
+      <w:r>
+        <w:t>adherirEmpresa</w:t>
+      </w:r>
+      <w:proofErr w:type="spellEnd"/>
+      <w:r>
+        <w:t>(</w:t>
+      </w:r>
+      <w:proofErr w:type="gramEnd"/>
+      <w:r>
+        <w:t>Empresa empresa) {</w:t>
+      </w:r>
+      <w:r>
+        <w:br/>
+        <w:t xml:space="preserve">    </w:t>
+      </w:r>
+      <w:proofErr w:type="spellStart"/>
+      <w:r>
+        <w:t>empresa.setFechaAdhesion</w:t>
+      </w:r>
+      <w:proofErr w:type="spellEnd"/>
+      <w:r>
+        <w:t>(</w:t>
+      </w:r>
+      <w:proofErr w:type="spellStart"/>
+      <w:r>
+        <w:t>LocalDate.</w:t>
       </w:r>
       <w:r>
         <w:rPr>
@@ -678,12 +1209,29 @@
         </w:rPr>
         <w:t>now</w:t>
       </w:r>
+      <w:proofErr w:type="spellEnd"/>
       <w:r>
         <w:t>());</w:t>
       </w:r>
       <w:r>
         <w:br/>
-        <w:t xml:space="preserve">    return empresaRepository.save(empresa);</w:t>
+        <w:t xml:space="preserve">    </w:t>
+      </w:r>
+      <w:proofErr w:type="spellStart"/>
+      <w:r>
+        <w:t>return</w:t>
+      </w:r>
+      <w:proofErr w:type="spellEnd"/>
+      <w:r>
+        <w:t xml:space="preserve"> </w:t>
+      </w:r>
+      <w:proofErr w:type="spellStart"/>
+      <w:r>
+        <w:t>empresaRepository.save</w:t>
+      </w:r>
+      <w:proofErr w:type="spellEnd"/>
+      <w:r>
+        <w:t>(empresa);</w:t>
       </w:r>
       <w:r>
         <w:br/>
@@ -707,7 +1255,15 @@
     </w:p>
     <w:p>
       <w:r>
-        <w:t xml:space="preserve">Los tres endpoints </w:t>
+        <w:t xml:space="preserve">Los tres </w:t>
+      </w:r>
+      <w:proofErr w:type="spellStart"/>
+      <w:r>
+        <w:t>endpoints</w:t>
+      </w:r>
+      <w:proofErr w:type="spellEnd"/>
+      <w:r>
+        <w:t xml:space="preserve"> </w:t>
       </w:r>
     </w:p>
     <w:p>
@@ -716,7 +1272,23 @@
           <w:b/>
           <w:bCs/>
         </w:rPr>
-        <w:t>// 1-get Trealas empresas que hicieron transferencias el último mes</w:t>
+        <w:t xml:space="preserve">// 1-get </w:t>
+      </w:r>
+      <w:proofErr w:type="spellStart"/>
+      <w:r>
+        <w:rPr>
+          <w:b/>
+          <w:bCs/>
+        </w:rPr>
+        <w:t>Trealas</w:t>
+      </w:r>
+      <w:proofErr w:type="spellEnd"/>
+      <w:r>
+        <w:rPr>
+          <w:b/>
+          <w:bCs/>
+        </w:rPr>
+        <w:t xml:space="preserve"> empresas que hicieron transferencias el último mes</w:t>
       </w:r>
       <w:r>
         <w:br/>
@@ -724,11 +1296,55 @@
       </w:r>
       <w:r>
         <w:br/>
-        <w:t>public List&lt;Empresa&gt; findEmpresasConTransferenciasUltimoMes() {</w:t>
-      </w:r>
-      <w:r>
-        <w:br/>
-        <w:t xml:space="preserve">    return empresaService.findEmpresasConTransferenciasUltimoMes();</w:t>
+      </w:r>
+      <w:proofErr w:type="spellStart"/>
+      <w:r>
+        <w:t>public</w:t>
+      </w:r>
+      <w:proofErr w:type="spellEnd"/>
+      <w:r>
+        <w:t xml:space="preserve"> </w:t>
+      </w:r>
+      <w:proofErr w:type="spellStart"/>
+      <w:r>
+        <w:t>List</w:t>
+      </w:r>
+      <w:proofErr w:type="spellEnd"/>
+      <w:r>
+        <w:t xml:space="preserve">&lt;Empresa&gt; </w:t>
+      </w:r>
+      <w:proofErr w:type="spellStart"/>
+      <w:proofErr w:type="gramStart"/>
+      <w:r>
+        <w:t>findEmpresasConTransferenciasUltimoMes</w:t>
+      </w:r>
+      <w:proofErr w:type="spellEnd"/>
+      <w:r>
+        <w:t>(</w:t>
+      </w:r>
+      <w:proofErr w:type="gramEnd"/>
+      <w:r>
+        <w:t>) {</w:t>
+      </w:r>
+      <w:r>
+        <w:br/>
+        <w:t xml:space="preserve">    </w:t>
+      </w:r>
+      <w:proofErr w:type="spellStart"/>
+      <w:r>
+        <w:t>return</w:t>
+      </w:r>
+      <w:proofErr w:type="spellEnd"/>
+      <w:r>
+        <w:t xml:space="preserve"> </w:t>
+      </w:r>
+      <w:proofErr w:type="spellStart"/>
+      <w:r>
+        <w:t>empresaService.findEmpresasConTransferenciasUltimoMes</w:t>
+      </w:r>
+      <w:proofErr w:type="spellEnd"/>
+      <w:r>
+        <w:t>();</w:t>
       </w:r>
       <w:r>
         <w:br/>
@@ -750,11 +1366,50 @@
       </w:r>
       <w:r>
         <w:br/>
-        <w:t>public List&lt;Empresa&gt; obtenerEmpresasAdheridasUltimoMes() {</w:t>
-      </w:r>
-      <w:r>
-        <w:br/>
-        <w:t xml:space="preserve">    return empresaService.obtenerEmpresasAdheridasUltimoMes();</w:t>
+      </w:r>
+      <w:proofErr w:type="spellStart"/>
+      <w:r>
+        <w:t>public</w:t>
+      </w:r>
+      <w:proofErr w:type="spellEnd"/>
+      <w:r>
+        <w:t xml:space="preserve"> </w:t>
+      </w:r>
+      <w:proofErr w:type="spellStart"/>
+      <w:r>
+        <w:t>List</w:t>
+      </w:r>
+      <w:proofErr w:type="spellEnd"/>
+      <w:r>
+        <w:t xml:space="preserve">&lt;Empresa&gt; </w:t>
+      </w:r>
+      <w:proofErr w:type="spellStart"/>
+      <w:r>
+        <w:t>obtenerEmpresasAdheridasUltimoMes</w:t>
+      </w:r>
+      <w:proofErr w:type="spellEnd"/>
+      <w:r>
+        <w:t>() {</w:t>
+      </w:r>
+      <w:r>
+        <w:br/>
+        <w:t xml:space="preserve">    </w:t>
+      </w:r>
+      <w:proofErr w:type="spellStart"/>
+      <w:r>
+        <w:t>return</w:t>
+      </w:r>
+      <w:proofErr w:type="spellEnd"/>
+      <w:r>
+        <w:t xml:space="preserve"> </w:t>
+      </w:r>
+      <w:proofErr w:type="spellStart"/>
+      <w:r>
+        <w:t>empresaService.obtenerEmpresasAdheridasUltimoMes</w:t>
+      </w:r>
+      <w:proofErr w:type="spellEnd"/>
+      <w:r>
+        <w:t>();</w:t>
       </w:r>
       <w:r>
         <w:br/>
@@ -768,7 +1423,23 @@
           <w:b/>
           <w:bCs/>
         </w:rPr>
-        <w:t>//3 Metodao para adherir una empresa</w:t>
+        <w:t xml:space="preserve">//3 </w:t>
+      </w:r>
+      <w:proofErr w:type="spellStart"/>
+      <w:r>
+        <w:rPr>
+          <w:b/>
+          <w:bCs/>
+        </w:rPr>
+        <w:t>Metodao</w:t>
+      </w:r>
+      <w:proofErr w:type="spellEnd"/>
+      <w:r>
+        <w:rPr>
+          <w:b/>
+          <w:bCs/>
+        </w:rPr>
+        <w:t xml:space="preserve"> para adherir una empresa</w:t>
       </w:r>
       <w:r>
         <w:br/>
@@ -776,15 +1447,82 @@
       </w:r>
       <w:r>
         <w:br/>
-        <w:t>public ResponseEntity&lt;Empresa&gt; adherirEmpresa(@RequestBody Empresa empresa) {</w:t>
-      </w:r>
-      <w:r>
-        <w:br/>
-        <w:t xml:space="preserve">    Empresa empresaAdherida = empresaService.adherirEmpresa(empresa);</w:t>
-      </w:r>
-      <w:r>
-        <w:br/>
-        <w:t xml:space="preserve">    return new ResponseEntity&lt;&gt;(empresaAdherida, HttpStatus.</w:t>
+      </w:r>
+      <w:proofErr w:type="spellStart"/>
+      <w:r>
+        <w:t>public</w:t>
+      </w:r>
+      <w:proofErr w:type="spellEnd"/>
+      <w:r>
+        <w:t xml:space="preserve"> </w:t>
+      </w:r>
+      <w:proofErr w:type="spellStart"/>
+      <w:r>
+        <w:t>ResponseEntity</w:t>
+      </w:r>
+      <w:proofErr w:type="spellEnd"/>
+      <w:r>
+        <w:t xml:space="preserve">&lt;Empresa&gt; </w:t>
+      </w:r>
+      <w:proofErr w:type="spellStart"/>
+      <w:r>
+        <w:t>adherirEmpresa</w:t>
+      </w:r>
+      <w:proofErr w:type="spellEnd"/>
+      <w:r>
+        <w:t>(@RequestBody Empresa empresa) {</w:t>
+      </w:r>
+      <w:r>
+        <w:br/>
+        <w:t xml:space="preserve">    Empresa </w:t>
+      </w:r>
+      <w:proofErr w:type="spellStart"/>
+      <w:r>
+        <w:t>empresaAdherida</w:t>
+      </w:r>
+      <w:proofErr w:type="spellEnd"/>
+      <w:r>
+        <w:t xml:space="preserve"> = </w:t>
+      </w:r>
+      <w:proofErr w:type="spellStart"/>
+      <w:r>
+        <w:t>empresaService.adherirEmpresa</w:t>
+      </w:r>
+      <w:proofErr w:type="spellEnd"/>
+      <w:r>
+        <w:t>(empresa);</w:t>
+      </w:r>
+      <w:r>
+        <w:br/>
+        <w:t xml:space="preserve">    </w:t>
+      </w:r>
+      <w:proofErr w:type="spellStart"/>
+      <w:r>
+        <w:t>return</w:t>
+      </w:r>
+      <w:proofErr w:type="spellEnd"/>
+      <w:r>
+        <w:t xml:space="preserve"> new </w:t>
+      </w:r>
+      <w:proofErr w:type="spellStart"/>
+      <w:r>
+        <w:t>ResponseEntity</w:t>
+      </w:r>
+      <w:proofErr w:type="spellEnd"/>
+      <w:r>
+        <w:t>&lt;&gt;(</w:t>
+      </w:r>
+      <w:proofErr w:type="spellStart"/>
+      <w:r>
+        <w:t>empresaAdherida</w:t>
+      </w:r>
+      <w:proofErr w:type="spellEnd"/>
+      <w:r>
+        <w:t xml:space="preserve">, </w:t>
+      </w:r>
+      <w:proofErr w:type="spellStart"/>
+      <w:r>
+        <w:t>HttpStatus.</w:t>
       </w:r>
       <w:r>
         <w:rPr>
@@ -793,6 +1531,7 @@
         </w:rPr>
         <w:t>CREATED</w:t>
       </w:r>
+      <w:proofErr w:type="spellEnd"/>
       <w:r>
         <w:t>);</w:t>
       </w:r>
@@ -802,9 +1541,6 @@
       </w:r>
     </w:p>
     <w:p/>
-    <w:p/>
-    <w:p/>
-    <w:p/>
     <w:p>
       <w:r>
         <w:t xml:space="preserve">DO </w:t>
@@ -813,10 +1549,26 @@
     <w:p>
       <w:r>
         <w:tab/>
-        <w:t>Se implemento un controller de prueba de las validaciones</w:t>
-      </w:r>
-      <w:r>
-        <w:t>, las validaciones las aplico en los mapper y no antes @</w:t>
+        <w:t xml:space="preserve">Se implemento un </w:t>
+      </w:r>
+      <w:proofErr w:type="spellStart"/>
+      <w:r>
+        <w:t>controller</w:t>
+      </w:r>
+      <w:proofErr w:type="spellEnd"/>
+      <w:r>
+        <w:t xml:space="preserve"> de prueba de las validaciones</w:t>
+      </w:r>
+      <w:r>
+        <w:t xml:space="preserve">, las validaciones las aplico en los </w:t>
+      </w:r>
+      <w:proofErr w:type="spellStart"/>
+      <w:r>
+        <w:t>mapper</w:t>
+      </w:r>
+      <w:proofErr w:type="spellEnd"/>
+      <w:r>
+        <w:t xml:space="preserve"> y no antes @</w:t>
       </w:r>
       <w:r>
         <w:t>RequestBody</w:t>
@@ -883,6 +1635,7 @@
         </w:rPr>
         <w:br/>
       </w:r>
+      <w:proofErr w:type="spellStart"/>
       <w:r>
         <w:rPr>
           <w:rFonts w:ascii="Courier New" w:eastAsia="Times New Roman" w:hAnsi="Courier New" w:cs="Courier New"/>
@@ -891,48 +1644,93 @@
           <w:szCs w:val="20"/>
           <w:lang w:eastAsia="es-AR"/>
         </w:rPr>
-        <w:t xml:space="preserve">public interface </w:t>
-      </w:r>
-      <w:r>
-        <w:rPr>
-          <w:rFonts w:ascii="Courier New" w:eastAsia="Times New Roman" w:hAnsi="Courier New" w:cs="Courier New"/>
-          <w:color w:val="BCBEC4"/>
-          <w:sz w:val="20"/>
-          <w:szCs w:val="20"/>
-          <w:lang w:eastAsia="es-AR"/>
-        </w:rPr>
-        <w:t>DatosMapper {</w:t>
-      </w:r>
-      <w:r>
-        <w:rPr>
-          <w:rFonts w:ascii="Courier New" w:eastAsia="Times New Roman" w:hAnsi="Courier New" w:cs="Courier New"/>
-          <w:color w:val="BCBEC4"/>
-          <w:sz w:val="20"/>
-          <w:szCs w:val="20"/>
-          <w:lang w:eastAsia="es-AR"/>
-        </w:rPr>
-        <w:br/>
-      </w:r>
-      <w:r>
-        <w:rPr>
-          <w:rFonts w:ascii="Courier New" w:eastAsia="Times New Roman" w:hAnsi="Courier New" w:cs="Courier New"/>
-          <w:color w:val="BCBEC4"/>
-          <w:sz w:val="20"/>
-          <w:szCs w:val="20"/>
-          <w:lang w:eastAsia="es-AR"/>
-        </w:rPr>
-        <w:br/>
-      </w:r>
-      <w:r>
-        <w:rPr>
-          <w:rFonts w:ascii="Courier New" w:eastAsia="Times New Roman" w:hAnsi="Courier New" w:cs="Courier New"/>
-          <w:color w:val="BCBEC4"/>
-          <w:sz w:val="20"/>
-          <w:szCs w:val="20"/>
-          <w:lang w:eastAsia="es-AR"/>
-        </w:rPr>
-        <w:br/>
-        <w:t xml:space="preserve">    DatosMapper </w:t>
+        <w:t>public</w:t>
+      </w:r>
+      <w:proofErr w:type="spellEnd"/>
+      <w:r>
+        <w:rPr>
+          <w:rFonts w:ascii="Courier New" w:eastAsia="Times New Roman" w:hAnsi="Courier New" w:cs="Courier New"/>
+          <w:color w:val="CF8E6D"/>
+          <w:sz w:val="20"/>
+          <w:szCs w:val="20"/>
+          <w:lang w:eastAsia="es-AR"/>
+        </w:rPr>
+        <w:t xml:space="preserve"> interface </w:t>
+      </w:r>
+      <w:proofErr w:type="spellStart"/>
+      <w:r>
+        <w:rPr>
+          <w:rFonts w:ascii="Courier New" w:eastAsia="Times New Roman" w:hAnsi="Courier New" w:cs="Courier New"/>
+          <w:color w:val="BCBEC4"/>
+          <w:sz w:val="20"/>
+          <w:szCs w:val="20"/>
+          <w:lang w:eastAsia="es-AR"/>
+        </w:rPr>
+        <w:t>DatosMapper</w:t>
+      </w:r>
+      <w:proofErr w:type="spellEnd"/>
+      <w:r>
+        <w:rPr>
+          <w:rFonts w:ascii="Courier New" w:eastAsia="Times New Roman" w:hAnsi="Courier New" w:cs="Courier New"/>
+          <w:color w:val="BCBEC4"/>
+          <w:sz w:val="20"/>
+          <w:szCs w:val="20"/>
+          <w:lang w:eastAsia="es-AR"/>
+        </w:rPr>
+        <w:t xml:space="preserve"> {</w:t>
+      </w:r>
+      <w:r>
+        <w:rPr>
+          <w:rFonts w:ascii="Courier New" w:eastAsia="Times New Roman" w:hAnsi="Courier New" w:cs="Courier New"/>
+          <w:color w:val="BCBEC4"/>
+          <w:sz w:val="20"/>
+          <w:szCs w:val="20"/>
+          <w:lang w:eastAsia="es-AR"/>
+        </w:rPr>
+        <w:br/>
+      </w:r>
+      <w:r>
+        <w:rPr>
+          <w:rFonts w:ascii="Courier New" w:eastAsia="Times New Roman" w:hAnsi="Courier New" w:cs="Courier New"/>
+          <w:color w:val="BCBEC4"/>
+          <w:sz w:val="20"/>
+          <w:szCs w:val="20"/>
+          <w:lang w:eastAsia="es-AR"/>
+        </w:rPr>
+        <w:br/>
+      </w:r>
+      <w:r>
+        <w:rPr>
+          <w:rFonts w:ascii="Courier New" w:eastAsia="Times New Roman" w:hAnsi="Courier New" w:cs="Courier New"/>
+          <w:color w:val="BCBEC4"/>
+          <w:sz w:val="20"/>
+          <w:szCs w:val="20"/>
+          <w:lang w:eastAsia="es-AR"/>
+        </w:rPr>
+        <w:br/>
+        <w:t xml:space="preserve">    </w:t>
+      </w:r>
+      <w:proofErr w:type="spellStart"/>
+      <w:r>
+        <w:rPr>
+          <w:rFonts w:ascii="Courier New" w:eastAsia="Times New Roman" w:hAnsi="Courier New" w:cs="Courier New"/>
+          <w:color w:val="BCBEC4"/>
+          <w:sz w:val="20"/>
+          <w:szCs w:val="20"/>
+          <w:lang w:eastAsia="es-AR"/>
+        </w:rPr>
+        <w:t>DatosMapper</w:t>
+      </w:r>
+      <w:proofErr w:type="spellEnd"/>
+      <w:r>
+        <w:rPr>
+          <w:rFonts w:ascii="Courier New" w:eastAsia="Times New Roman" w:hAnsi="Courier New" w:cs="Courier New"/>
+          <w:color w:val="BCBEC4"/>
+          <w:sz w:val="20"/>
+          <w:szCs w:val="20"/>
+          <w:lang w:eastAsia="es-AR"/>
+        </w:rPr>
+        <w:t xml:space="preserve"> </w:t>
       </w:r>
       <w:r>
         <w:rPr>
@@ -954,7 +1752,18 @@
           <w:szCs w:val="20"/>
           <w:lang w:eastAsia="es-AR"/>
         </w:rPr>
-        <w:t>= Mappers.</w:t>
+        <w:t xml:space="preserve">= </w:t>
+      </w:r>
+      <w:proofErr w:type="spellStart"/>
+      <w:r>
+        <w:rPr>
+          <w:rFonts w:ascii="Courier New" w:eastAsia="Times New Roman" w:hAnsi="Courier New" w:cs="Courier New"/>
+          <w:color w:val="BCBEC4"/>
+          <w:sz w:val="20"/>
+          <w:szCs w:val="20"/>
+          <w:lang w:eastAsia="es-AR"/>
+        </w:rPr>
+        <w:t>Mappers.</w:t>
       </w:r>
       <w:r>
         <w:rPr>
@@ -968,15 +1777,27 @@
         </w:rPr>
         <w:t>getMapper</w:t>
       </w:r>
-      <w:r>
-        <w:rPr>
-          <w:rFonts w:ascii="Courier New" w:eastAsia="Times New Roman" w:hAnsi="Courier New" w:cs="Courier New"/>
-          <w:color w:val="BCBEC4"/>
-          <w:sz w:val="20"/>
-          <w:szCs w:val="20"/>
-          <w:lang w:eastAsia="es-AR"/>
-        </w:rPr>
-        <w:t>(DatosMapper.</w:t>
+      <w:proofErr w:type="spellEnd"/>
+      <w:r>
+        <w:rPr>
+          <w:rFonts w:ascii="Courier New" w:eastAsia="Times New Roman" w:hAnsi="Courier New" w:cs="Courier New"/>
+          <w:color w:val="BCBEC4"/>
+          <w:sz w:val="20"/>
+          <w:szCs w:val="20"/>
+          <w:lang w:eastAsia="es-AR"/>
+        </w:rPr>
+        <w:t>(</w:t>
+      </w:r>
+      <w:proofErr w:type="spellStart"/>
+      <w:r>
+        <w:rPr>
+          <w:rFonts w:ascii="Courier New" w:eastAsia="Times New Roman" w:hAnsi="Courier New" w:cs="Courier New"/>
+          <w:color w:val="BCBEC4"/>
+          <w:sz w:val="20"/>
+          <w:szCs w:val="20"/>
+          <w:lang w:eastAsia="es-AR"/>
+        </w:rPr>
+        <w:t>DatosMapper.</w:t>
       </w:r>
       <w:r>
         <w:rPr>
@@ -988,6 +1809,7 @@
         </w:rPr>
         <w:t>class</w:t>
       </w:r>
+      <w:proofErr w:type="spellEnd"/>
       <w:r>
         <w:rPr>
           <w:rFonts w:ascii="Courier New" w:eastAsia="Times New Roman" w:hAnsi="Courier New" w:cs="Courier New"/>
@@ -1121,6 +1943,7 @@
         </w:rPr>
         <w:t xml:space="preserve">Empresa </w:t>
       </w:r>
+      <w:proofErr w:type="spellStart"/>
       <w:r>
         <w:rPr>
           <w:rFonts w:ascii="Courier New" w:eastAsia="Times New Roman" w:hAnsi="Courier New" w:cs="Courier New"/>
@@ -1131,15 +1954,60 @@
         </w:rPr>
         <w:t>empresaDTOaEmpresa</w:t>
       </w:r>
-      <w:r>
-        <w:rPr>
-          <w:rFonts w:ascii="Courier New" w:eastAsia="Times New Roman" w:hAnsi="Courier New" w:cs="Courier New"/>
-          <w:color w:val="BCBEC4"/>
-          <w:sz w:val="20"/>
-          <w:szCs w:val="20"/>
-          <w:lang w:eastAsia="es-AR"/>
-        </w:rPr>
-        <w:t>(EmpresaDTO empresaDTO);</w:t>
+      <w:proofErr w:type="spellEnd"/>
+      <w:r>
+        <w:rPr>
+          <w:rFonts w:ascii="Courier New" w:eastAsia="Times New Roman" w:hAnsi="Courier New" w:cs="Courier New"/>
+          <w:color w:val="BCBEC4"/>
+          <w:sz w:val="20"/>
+          <w:szCs w:val="20"/>
+          <w:lang w:eastAsia="es-AR"/>
+        </w:rPr>
+        <w:t>(</w:t>
+      </w:r>
+      <w:proofErr w:type="spellStart"/>
+      <w:r>
+        <w:rPr>
+          <w:rFonts w:ascii="Courier New" w:eastAsia="Times New Roman" w:hAnsi="Courier New" w:cs="Courier New"/>
+          <w:color w:val="BCBEC4"/>
+          <w:sz w:val="20"/>
+          <w:szCs w:val="20"/>
+          <w:lang w:eastAsia="es-AR"/>
+        </w:rPr>
+        <w:t>EmpresaDTO</w:t>
+      </w:r>
+      <w:proofErr w:type="spellEnd"/>
+      <w:r>
+        <w:rPr>
+          <w:rFonts w:ascii="Courier New" w:eastAsia="Times New Roman" w:hAnsi="Courier New" w:cs="Courier New"/>
+          <w:color w:val="BCBEC4"/>
+          <w:sz w:val="20"/>
+          <w:szCs w:val="20"/>
+          <w:lang w:eastAsia="es-AR"/>
+        </w:rPr>
+        <w:t xml:space="preserve"> </w:t>
+      </w:r>
+      <w:proofErr w:type="spellStart"/>
+      <w:r>
+        <w:rPr>
+          <w:rFonts w:ascii="Courier New" w:eastAsia="Times New Roman" w:hAnsi="Courier New" w:cs="Courier New"/>
+          <w:color w:val="BCBEC4"/>
+          <w:sz w:val="20"/>
+          <w:szCs w:val="20"/>
+          <w:lang w:eastAsia="es-AR"/>
+        </w:rPr>
+        <w:t>empresaDTO</w:t>
+      </w:r>
+      <w:proofErr w:type="spellEnd"/>
+      <w:r>
+        <w:rPr>
+          <w:rFonts w:ascii="Courier New" w:eastAsia="Times New Roman" w:hAnsi="Courier New" w:cs="Courier New"/>
+          <w:color w:val="BCBEC4"/>
+          <w:sz w:val="20"/>
+          <w:szCs w:val="20"/>
+          <w:lang w:eastAsia="es-AR"/>
+        </w:rPr>
+        <w:t>);</w:t>
       </w:r>
       <w:r>
         <w:rPr>
@@ -1244,6 +2112,7 @@
         <w:br/>
         <w:t xml:space="preserve">    Transferencia </w:t>
       </w:r>
+      <w:proofErr w:type="spellStart"/>
       <w:r>
         <w:rPr>
           <w:rFonts w:ascii="Courier New" w:eastAsia="Times New Roman" w:hAnsi="Courier New" w:cs="Courier New"/>
@@ -1254,15 +2123,60 @@
         </w:rPr>
         <w:t>transferenciaDTOaTransferencia</w:t>
       </w:r>
-      <w:r>
-        <w:rPr>
-          <w:rFonts w:ascii="Courier New" w:eastAsia="Times New Roman" w:hAnsi="Courier New" w:cs="Courier New"/>
-          <w:color w:val="BCBEC4"/>
-          <w:sz w:val="20"/>
-          <w:szCs w:val="20"/>
-          <w:lang w:eastAsia="es-AR"/>
-        </w:rPr>
-        <w:t>(TransferenciaDTO transferenciaDTO);</w:t>
+      <w:proofErr w:type="spellEnd"/>
+      <w:r>
+        <w:rPr>
+          <w:rFonts w:ascii="Courier New" w:eastAsia="Times New Roman" w:hAnsi="Courier New" w:cs="Courier New"/>
+          <w:color w:val="BCBEC4"/>
+          <w:sz w:val="20"/>
+          <w:szCs w:val="20"/>
+          <w:lang w:eastAsia="es-AR"/>
+        </w:rPr>
+        <w:t>(</w:t>
+      </w:r>
+      <w:proofErr w:type="spellStart"/>
+      <w:r>
+        <w:rPr>
+          <w:rFonts w:ascii="Courier New" w:eastAsia="Times New Roman" w:hAnsi="Courier New" w:cs="Courier New"/>
+          <w:color w:val="BCBEC4"/>
+          <w:sz w:val="20"/>
+          <w:szCs w:val="20"/>
+          <w:lang w:eastAsia="es-AR"/>
+        </w:rPr>
+        <w:t>TransferenciaDTO</w:t>
+      </w:r>
+      <w:proofErr w:type="spellEnd"/>
+      <w:r>
+        <w:rPr>
+          <w:rFonts w:ascii="Courier New" w:eastAsia="Times New Roman" w:hAnsi="Courier New" w:cs="Courier New"/>
+          <w:color w:val="BCBEC4"/>
+          <w:sz w:val="20"/>
+          <w:szCs w:val="20"/>
+          <w:lang w:eastAsia="es-AR"/>
+        </w:rPr>
+        <w:t xml:space="preserve"> </w:t>
+      </w:r>
+      <w:proofErr w:type="spellStart"/>
+      <w:r>
+        <w:rPr>
+          <w:rFonts w:ascii="Courier New" w:eastAsia="Times New Roman" w:hAnsi="Courier New" w:cs="Courier New"/>
+          <w:color w:val="BCBEC4"/>
+          <w:sz w:val="20"/>
+          <w:szCs w:val="20"/>
+          <w:lang w:eastAsia="es-AR"/>
+        </w:rPr>
+        <w:t>transferenciaDTO</w:t>
+      </w:r>
+      <w:proofErr w:type="spellEnd"/>
+      <w:r>
+        <w:rPr>
+          <w:rFonts w:ascii="Courier New" w:eastAsia="Times New Roman" w:hAnsi="Courier New" w:cs="Courier New"/>
+          <w:color w:val="BCBEC4"/>
+          <w:sz w:val="20"/>
+          <w:szCs w:val="20"/>
+          <w:lang w:eastAsia="es-AR"/>
+        </w:rPr>
+        <w:t>);</w:t>
       </w:r>
       <w:r>
         <w:rPr>
@@ -1365,8 +2279,31 @@
           <w:lang w:eastAsia="es-AR"/>
         </w:rPr>
         <w:br/>
-        <w:t xml:space="preserve">    EmpresaDTO </w:t>
-      </w:r>
+        <w:t xml:space="preserve">    </w:t>
+      </w:r>
+      <w:proofErr w:type="spellStart"/>
+      <w:r>
+        <w:rPr>
+          <w:rFonts w:ascii="Courier New" w:eastAsia="Times New Roman" w:hAnsi="Courier New" w:cs="Courier New"/>
+          <w:color w:val="BCBEC4"/>
+          <w:sz w:val="20"/>
+          <w:szCs w:val="20"/>
+          <w:lang w:eastAsia="es-AR"/>
+        </w:rPr>
+        <w:t>EmpresaDTO</w:t>
+      </w:r>
+      <w:proofErr w:type="spellEnd"/>
+      <w:r>
+        <w:rPr>
+          <w:rFonts w:ascii="Courier New" w:eastAsia="Times New Roman" w:hAnsi="Courier New" w:cs="Courier New"/>
+          <w:color w:val="BCBEC4"/>
+          <w:sz w:val="20"/>
+          <w:szCs w:val="20"/>
+          <w:lang w:eastAsia="es-AR"/>
+        </w:rPr>
+        <w:t xml:space="preserve"> </w:t>
+      </w:r>
+      <w:proofErr w:type="spellStart"/>
       <w:r>
         <w:rPr>
           <w:rFonts w:ascii="Courier New" w:eastAsia="Times New Roman" w:hAnsi="Courier New" w:cs="Courier New"/>
@@ -1377,6 +2314,7 @@
         </w:rPr>
         <w:t>empresaAempresaDTO</w:t>
       </w:r>
+      <w:proofErr w:type="spellEnd"/>
       <w:r>
         <w:rPr>
           <w:rFonts w:ascii="Courier New" w:eastAsia="Times New Roman" w:hAnsi="Courier New" w:cs="Courier New"/>
@@ -1488,8 +2426,31 @@
           <w:lang w:eastAsia="es-AR"/>
         </w:rPr>
         <w:br/>
-        <w:t xml:space="preserve">    TransferenciaDTO </w:t>
-      </w:r>
+        <w:t xml:space="preserve">    </w:t>
+      </w:r>
+      <w:proofErr w:type="spellStart"/>
+      <w:r>
+        <w:rPr>
+          <w:rFonts w:ascii="Courier New" w:eastAsia="Times New Roman" w:hAnsi="Courier New" w:cs="Courier New"/>
+          <w:color w:val="BCBEC4"/>
+          <w:sz w:val="20"/>
+          <w:szCs w:val="20"/>
+          <w:lang w:eastAsia="es-AR"/>
+        </w:rPr>
+        <w:t>TransferenciaDTO</w:t>
+      </w:r>
+      <w:proofErr w:type="spellEnd"/>
+      <w:r>
+        <w:rPr>
+          <w:rFonts w:ascii="Courier New" w:eastAsia="Times New Roman" w:hAnsi="Courier New" w:cs="Courier New"/>
+          <w:color w:val="BCBEC4"/>
+          <w:sz w:val="20"/>
+          <w:szCs w:val="20"/>
+          <w:lang w:eastAsia="es-AR"/>
+        </w:rPr>
+        <w:t xml:space="preserve"> </w:t>
+      </w:r>
+      <w:proofErr w:type="spellStart"/>
       <w:r>
         <w:rPr>
           <w:rFonts w:ascii="Courier New" w:eastAsia="Times New Roman" w:hAnsi="Courier New" w:cs="Courier New"/>
@@ -1500,6 +2461,7 @@
         </w:rPr>
         <w:t>transferenciaAtransferenciaDTO</w:t>
       </w:r>
+      <w:proofErr w:type="spellEnd"/>
       <w:r>
         <w:rPr>
           <w:rFonts w:ascii="Courier New" w:eastAsia="Times New Roman" w:hAnsi="Courier New" w:cs="Courier New"/>
@@ -1539,6 +2501,11 @@
       </w:r>
     </w:p>
     <w:p>
+      <w:pPr>
+        <w:pBdr>
+          <w:bottom w:val="single" w:sz="6" w:space="1" w:color="auto"/>
+        </w:pBdr>
+      </w:pPr>
       <w:r>
         <w:t>@RestController</w:t>
       </w:r>
@@ -1548,14 +2515,61 @@
       </w:r>
       <w:r>
         <w:br/>
-        <w:t>public class ValidadorControlle {</w:t>
-      </w:r>
-      <w:r>
-        <w:br/>
-      </w:r>
-      <w:r>
-        <w:br/>
-        <w:t xml:space="preserve">    private DatosMapper datosMapper;</w:t>
+      </w:r>
+      <w:proofErr w:type="spellStart"/>
+      <w:r>
+        <w:t>public</w:t>
+      </w:r>
+      <w:proofErr w:type="spellEnd"/>
+      <w:r>
+        <w:t xml:space="preserve"> </w:t>
+      </w:r>
+      <w:proofErr w:type="spellStart"/>
+      <w:r>
+        <w:t>class</w:t>
+      </w:r>
+      <w:proofErr w:type="spellEnd"/>
+      <w:r>
+        <w:t xml:space="preserve"> </w:t>
+      </w:r>
+      <w:proofErr w:type="spellStart"/>
+      <w:r>
+        <w:t>ValidadorControlle</w:t>
+      </w:r>
+      <w:proofErr w:type="spellEnd"/>
+      <w:r>
+        <w:t xml:space="preserve"> {</w:t>
+      </w:r>
+      <w:r>
+        <w:br/>
+      </w:r>
+      <w:r>
+        <w:br/>
+        <w:t xml:space="preserve">    </w:t>
+      </w:r>
+      <w:proofErr w:type="spellStart"/>
+      <w:r>
+        <w:t>private</w:t>
+      </w:r>
+      <w:proofErr w:type="spellEnd"/>
+      <w:r>
+        <w:t xml:space="preserve"> </w:t>
+      </w:r>
+      <w:proofErr w:type="spellStart"/>
+      <w:r>
+        <w:t>DatosMapper</w:t>
+      </w:r>
+      <w:proofErr w:type="spellEnd"/>
+      <w:r>
+        <w:t xml:space="preserve"> </w:t>
+      </w:r>
+      <w:proofErr w:type="spellStart"/>
+      <w:r>
+        <w:t>datosMapper</w:t>
+      </w:r>
+      <w:proofErr w:type="spellEnd"/>
+      <w:r>
+        <w:t>;</w:t>
       </w:r>
       <w:r>
         <w:br/>
@@ -1563,7 +2577,31 @@
       </w:r>
       <w:r>
         <w:br/>
-        <w:t xml:space="preserve">    private EmpresaService empresaService;</w:t>
+        <w:t xml:space="preserve">    </w:t>
+      </w:r>
+      <w:proofErr w:type="spellStart"/>
+      <w:r>
+        <w:t>private</w:t>
+      </w:r>
+      <w:proofErr w:type="spellEnd"/>
+      <w:r>
+        <w:t xml:space="preserve"> </w:t>
+      </w:r>
+      <w:proofErr w:type="spellStart"/>
+      <w:r>
+        <w:t>EmpresaService</w:t>
+      </w:r>
+      <w:proofErr w:type="spellEnd"/>
+      <w:r>
+        <w:t xml:space="preserve"> </w:t>
+      </w:r>
+      <w:proofErr w:type="spellStart"/>
+      <w:r>
+        <w:t>empresaService</w:t>
+      </w:r>
+      <w:proofErr w:type="spellEnd"/>
+      <w:r>
+        <w:t>;</w:t>
       </w:r>
       <w:r>
         <w:br/>
@@ -1571,18 +2609,90 @@
       </w:r>
       <w:r>
         <w:br/>
-        <w:t xml:space="preserve">    private TransferenciaService transferenciaService;</w:t>
-      </w:r>
-      <w:r>
-        <w:br/>
-      </w:r>
-      <w:r>
-        <w:br/>
-        <w:t xml:space="preserve">    public ValidadorControlle(DatosMapper datosMapper) {</w:t>
-      </w:r>
-      <w:r>
-        <w:br/>
-        <w:t xml:space="preserve">        this.datosMapper = datosMapper;</w:t>
+        <w:t xml:space="preserve">    </w:t>
+      </w:r>
+      <w:proofErr w:type="spellStart"/>
+      <w:r>
+        <w:t>private</w:t>
+      </w:r>
+      <w:proofErr w:type="spellEnd"/>
+      <w:r>
+        <w:t xml:space="preserve"> </w:t>
+      </w:r>
+      <w:proofErr w:type="spellStart"/>
+      <w:r>
+        <w:t>TransferenciaService</w:t>
+      </w:r>
+      <w:proofErr w:type="spellEnd"/>
+      <w:r>
+        <w:t xml:space="preserve"> </w:t>
+      </w:r>
+      <w:proofErr w:type="spellStart"/>
+      <w:r>
+        <w:t>transferenciaService</w:t>
+      </w:r>
+      <w:proofErr w:type="spellEnd"/>
+      <w:r>
+        <w:t>;</w:t>
+      </w:r>
+      <w:r>
+        <w:br/>
+      </w:r>
+      <w:r>
+        <w:br/>
+        <w:t xml:space="preserve">    </w:t>
+      </w:r>
+      <w:proofErr w:type="spellStart"/>
+      <w:r>
+        <w:t>public</w:t>
+      </w:r>
+      <w:proofErr w:type="spellEnd"/>
+      <w:r>
+        <w:t xml:space="preserve"> </w:t>
+      </w:r>
+      <w:proofErr w:type="spellStart"/>
+      <w:r>
+        <w:t>ValidadorControlle</w:t>
+      </w:r>
+      <w:proofErr w:type="spellEnd"/>
+      <w:r>
+        <w:t>(</w:t>
+      </w:r>
+      <w:proofErr w:type="spellStart"/>
+      <w:r>
+        <w:t>DatosMapper</w:t>
+      </w:r>
+      <w:proofErr w:type="spellEnd"/>
+      <w:r>
+        <w:t xml:space="preserve"> </w:t>
+      </w:r>
+      <w:proofErr w:type="spellStart"/>
+      <w:r>
+        <w:t>datosMapper</w:t>
+      </w:r>
+      <w:proofErr w:type="spellEnd"/>
+      <w:r>
+        <w:t>) {</w:t>
+      </w:r>
+      <w:r>
+        <w:br/>
+        <w:t xml:space="preserve">        </w:t>
+      </w:r>
+      <w:proofErr w:type="spellStart"/>
+      <w:r>
+        <w:t>this.datosMapper</w:t>
+      </w:r>
+      <w:proofErr w:type="spellEnd"/>
+      <w:r>
+        <w:t xml:space="preserve"> = </w:t>
+      </w:r>
+      <w:proofErr w:type="spellStart"/>
+      <w:r>
+        <w:t>datosMapper</w:t>
+      </w:r>
+      <w:proofErr w:type="spellEnd"/>
+      <w:r>
+        <w:t>;</w:t>
       </w:r>
       <w:r>
         <w:br/>
@@ -1597,7 +2707,55 @@
       </w:r>
       <w:r>
         <w:br/>
-        <w:t xml:space="preserve">    public ResponseEntity&lt;String&gt; crearEmpresa( @RequestBody EmpresaDTO empresaDTO) {</w:t>
+        <w:t xml:space="preserve">    </w:t>
+      </w:r>
+      <w:proofErr w:type="spellStart"/>
+      <w:r>
+        <w:t>public</w:t>
+      </w:r>
+      <w:proofErr w:type="spellEnd"/>
+      <w:r>
+        <w:t xml:space="preserve"> </w:t>
+      </w:r>
+      <w:proofErr w:type="spellStart"/>
+      <w:r>
+        <w:t>ResponseEntity</w:t>
+      </w:r>
+      <w:proofErr w:type="spellEnd"/>
+      <w:r>
+        <w:t>&lt;</w:t>
+      </w:r>
+      <w:proofErr w:type="spellStart"/>
+      <w:r>
+        <w:t>String</w:t>
+      </w:r>
+      <w:proofErr w:type="spellEnd"/>
+      <w:r>
+        <w:t xml:space="preserve">&gt; </w:t>
+      </w:r>
+      <w:proofErr w:type="spellStart"/>
+      <w:r>
+        <w:t>crearEmpresa</w:t>
+      </w:r>
+      <w:proofErr w:type="spellEnd"/>
+      <w:r>
+        <w:t xml:space="preserve">( @RequestBody </w:t>
+      </w:r>
+      <w:proofErr w:type="spellStart"/>
+      <w:r>
+        <w:t>EmpresaDTO</w:t>
+      </w:r>
+      <w:proofErr w:type="spellEnd"/>
+      <w:r>
+        <w:t xml:space="preserve"> </w:t>
+      </w:r>
+      <w:proofErr w:type="spellStart"/>
+      <w:r>
+        <w:t>empresaDTO</w:t>
+      </w:r>
+      <w:proofErr w:type="spellEnd"/>
+      <w:r>
+        <w:t>) {</w:t>
       </w:r>
       <w:r>
         <w:br/>
@@ -1618,12 +2776,45 @@
         <w:br/>
         <w:t xml:space="preserve">        </w:t>
       </w:r>
-      <w:r>
-        <w:t>empresaService.save(datosMapper.empresaDTOaEmpresa(empresaDTO));</w:t>
-      </w:r>
-      <w:r>
-        <w:br/>
-        <w:t xml:space="preserve">        return ResponseEntity.</w:t>
+      <w:proofErr w:type="spellStart"/>
+      <w:r>
+        <w:t>empresaService.save</w:t>
+      </w:r>
+      <w:proofErr w:type="spellEnd"/>
+      <w:r>
+        <w:t>(</w:t>
+      </w:r>
+      <w:proofErr w:type="spellStart"/>
+      <w:r>
+        <w:t>datosMapper.empresaDTOaEmpresa</w:t>
+      </w:r>
+      <w:proofErr w:type="spellEnd"/>
+      <w:r>
+        <w:t>(</w:t>
+      </w:r>
+      <w:proofErr w:type="spellStart"/>
+      <w:r>
+        <w:t>empresaDTO</w:t>
+      </w:r>
+      <w:proofErr w:type="spellEnd"/>
+      <w:r>
+        <w:t>));</w:t>
+      </w:r>
+      <w:r>
+        <w:br/>
+        <w:t xml:space="preserve">        </w:t>
+      </w:r>
+      <w:proofErr w:type="spellStart"/>
+      <w:r>
+        <w:t>return</w:t>
+      </w:r>
+      <w:proofErr w:type="spellEnd"/>
+      <w:r>
+        <w:t xml:space="preserve"> </w:t>
+      </w:r>
+      <w:proofErr w:type="spellStart"/>
+      <w:r>
+        <w:t>ResponseEntity.</w:t>
       </w:r>
       <w:r>
         <w:rPr>
@@ -1632,6 +2823,7 @@
         </w:rPr>
         <w:t>ok</w:t>
       </w:r>
+      <w:proofErr w:type="spellEnd"/>
       <w:r>
         <w:t>("Empresa creada con éxito");</w:t>
       </w:r>
@@ -1648,7 +2840,55 @@
       </w:r>
       <w:r>
         <w:br/>
-        <w:t xml:space="preserve">    public ResponseEntity&lt;String&gt; crearTransferencia(@Valid @RequestBody DatosTransferenciaDTO transferenciaDTO) {</w:t>
+        <w:t xml:space="preserve">    </w:t>
+      </w:r>
+      <w:proofErr w:type="spellStart"/>
+      <w:r>
+        <w:t>public</w:t>
+      </w:r>
+      <w:proofErr w:type="spellEnd"/>
+      <w:r>
+        <w:t xml:space="preserve"> </w:t>
+      </w:r>
+      <w:proofErr w:type="spellStart"/>
+      <w:r>
+        <w:t>ResponseEntity</w:t>
+      </w:r>
+      <w:proofErr w:type="spellEnd"/>
+      <w:r>
+        <w:t>&lt;</w:t>
+      </w:r>
+      <w:proofErr w:type="spellStart"/>
+      <w:r>
+        <w:t>String</w:t>
+      </w:r>
+      <w:proofErr w:type="spellEnd"/>
+      <w:r>
+        <w:t xml:space="preserve">&gt; </w:t>
+      </w:r>
+      <w:proofErr w:type="spellStart"/>
+      <w:r>
+        <w:t>crearTransferencia</w:t>
+      </w:r>
+      <w:proofErr w:type="spellEnd"/>
+      <w:r>
+        <w:t xml:space="preserve">(@Valid @RequestBody </w:t>
+      </w:r>
+      <w:proofErr w:type="spellStart"/>
+      <w:r>
+        <w:t>DatosTransferenciaDTO</w:t>
+      </w:r>
+      <w:proofErr w:type="spellEnd"/>
+      <w:r>
+        <w:t xml:space="preserve"> </w:t>
+      </w:r>
+      <w:proofErr w:type="spellStart"/>
+      <w:r>
+        <w:t>transferenciaDTO</w:t>
+      </w:r>
+      <w:proofErr w:type="spellEnd"/>
+      <w:r>
+        <w:t>) {</w:t>
       </w:r>
       <w:r>
         <w:br/>
@@ -1673,7 +2913,19 @@
       </w:r>
       <w:r>
         <w:br/>
-        <w:t xml:space="preserve">        return ResponseEntity.</w:t>
+        <w:t xml:space="preserve">        </w:t>
+      </w:r>
+      <w:proofErr w:type="spellStart"/>
+      <w:r>
+        <w:t>return</w:t>
+      </w:r>
+      <w:proofErr w:type="spellEnd"/>
+      <w:r>
+        <w:t xml:space="preserve"> </w:t>
+      </w:r>
+      <w:proofErr w:type="spellStart"/>
+      <w:r>
+        <w:t>ResponseEntity.</w:t>
       </w:r>
       <w:r>
         <w:rPr>
@@ -1682,6 +2934,7 @@
         </w:rPr>
         <w:t>ok</w:t>
       </w:r>
+      <w:proofErr w:type="spellEnd"/>
       <w:r>
         <w:t>("Transferencia creada con éxito");</w:t>
       </w:r>
@@ -1699,6 +2952,37 @@
         <w:br/>
         <w:t>}</w:t>
       </w:r>
+    </w:p>
+    <w:p>
+      <w:pPr>
+        <w:rPr>
+          <w:b/>
+          <w:bCs/>
+          <w:sz w:val="32"/>
+          <w:szCs w:val="32"/>
+          <w:u w:val="single"/>
+        </w:rPr>
+      </w:pPr>
+      <w:proofErr w:type="spellStart"/>
+      <w:r>
+        <w:rPr>
+          <w:b/>
+          <w:bCs/>
+          <w:sz w:val="32"/>
+          <w:szCs w:val="32"/>
+          <w:u w:val="single"/>
+        </w:rPr>
+        <w:t>TestController</w:t>
+      </w:r>
+      <w:proofErr w:type="spellEnd"/>
+    </w:p>
+    <w:p>
+      <w:pPr>
+        <w:rPr>
+          <w:b/>
+          <w:bCs/>
+        </w:rPr>
+      </w:pPr>
     </w:p>
     <w:p/>
     <w:sectPr>
@@ -1817,8 +3101,21 @@
     <w:pPr>
       <w:pStyle w:val="Encabezado"/>
     </w:pPr>
+    <w:proofErr w:type="spellStart"/>
     <w:r>
-      <w:t xml:space="preserve">Challenger Sooft </w:t>
+      <w:t>Challenger</w:t>
+    </w:r>
+    <w:proofErr w:type="spellEnd"/>
+    <w:r>
+      <w:t xml:space="preserve"> </w:t>
+    </w:r>
+    <w:proofErr w:type="spellStart"/>
+    <w:r>
+      <w:t>Sooft</w:t>
+    </w:r>
+    <w:proofErr w:type="spellEnd"/>
+    <w:r>
+      <w:t xml:space="preserve"> </w:t>
     </w:r>
     <w:r>
       <w:tab/>
@@ -1836,7 +3133,15 @@
       <w:pStyle w:val="Encabezado"/>
     </w:pPr>
     <w:r>
-      <w:t>JD en caso que lo requieras: </w:t>
+      <w:t xml:space="preserve">JD </w:t>
+    </w:r>
+    <w:proofErr w:type="gramStart"/>
+    <w:r>
+      <w:t>en caso que</w:t>
+    </w:r>
+    <w:proofErr w:type="gramEnd"/>
+    <w:r>
+      <w:t xml:space="preserve"> lo requieras: </w:t>
     </w:r>
     <w:hyperlink r:id="rId1" w:tgtFrame="_blank" w:history="1">
       <w:r>
@@ -1854,11 +3159,19 @@
         <w:lang w:val="en-US"/>
       </w:rPr>
     </w:pPr>
+    <w:proofErr w:type="spellStart"/>
     <w:r>
       <w:rPr>
         <w:lang w:val="en-US"/>
       </w:rPr>
-      <w:t>Github https://github.com/azureA08/challenger-20250315</w:t>
+      <w:t>Github</w:t>
+    </w:r>
+    <w:proofErr w:type="spellEnd"/>
+    <w:r>
+      <w:rPr>
+        <w:lang w:val="en-US"/>
+      </w:rPr>
+      <w:t xml:space="preserve"> https://github.com/azureA08/challenger-20250315</w:t>
     </w:r>
   </w:p>
 </w:hdr>

</xml_diff>